<commit_message>
Made some changes to the modelling section (first paragraph)
</commit_message>
<xml_diff>
--- a/Literature review.docx
+++ b/Literature review.docx
@@ -893,10 +893,153 @@
         <w:fldChar w:fldCharType="end"/>
       </w:r>
       <w:r>
-        <w:t xml:space="preserve">. These modelling approaches were developed and applied in the 1980s, and provide a robust method to model community dynamics in the face of change. The methods however are only applicable to a specific site in question, and increasing the scale increases the number of species and interactions between those species, and can quickly become very computationally expensive. An alternative approach to ecosystem modelling is size-based. </w:t>
+        <w:t>. These modelling approaches were developed and applied in the 1980s, and provide a robust method to model community dynamics in the face of change. The methods however are only applicable to a specific site in question, and increasing the scale increases the number of species and interactions between those species, and can quickly become very computationally expensive. An alternative approach to ecosystem modelling is size-based</w:t>
+      </w:r>
+      <w:r>
+        <w:t xml:space="preserve"> </w:t>
+      </w:r>
+      <w:r>
+        <w:fldChar w:fldCharType="begin">
+          <w:fldData xml:space="preserve">PEVuZE5vdGU+PENpdGU+PEF1dGhvcj5CbGFuY2hhcmQ8L0F1dGhvcj48WWVhcj4yMDE3PC9ZZWFy
+PjxSZWNOdW0+ODwvUmVjTnVtPjxQcmVmaXg+c2VlIDwvUHJlZml4PjxEaXNwbGF5VGV4dD4oc2Vl
+IEJsYW5jaGFyZCBldCBhbC4sIDIwMTcpPC9EaXNwbGF5VGV4dD48cmVjb3JkPjxyZWMtbnVtYmVy
+Pjg8L3JlYy1udW1iZXI+PGZvcmVpZ24ta2V5cz48a2V5IGFwcD0iRU4iIGRiLWlkPSJ2d2YwdHdk
+ejQ5c2VwZmV6eHowNTV2MHcyMGZzYTJhd2FheDIiIHRpbWVzdGFtcD0iMTUwMjI0MDYzNyI+ODwv
+a2V5PjxrZXkgYXBwPSJFTldlYiIgZGItaWQ9IiI+MDwva2V5PjwvZm9yZWlnbi1rZXlzPjxyZWYt
+dHlwZSBuYW1lPSJKb3VybmFsIEFydGljbGUiPjE3PC9yZWYtdHlwZT48Y29udHJpYnV0b3JzPjxh
+dXRob3JzPjxhdXRob3I+QmxhbmNoYXJkLCBKLiBMLjwvYXV0aG9yPjxhdXRob3I+SGVuZWdoYW4s
+IFIuIEYuPC9hdXRob3I+PGF1dGhvcj5FdmVyZXR0LCBKLiBELjwvYXV0aG9yPjxhdXRob3I+VHJl
+YmlsY28sIFIuPC9hdXRob3I+PGF1dGhvcj5SaWNoYXJkc29uLCBBLiBKLjwvYXV0aG9yPjwvYXV0
+aG9ycz48L2NvbnRyaWJ1dG9ycz48YXV0aC1hZGRyZXNzPkluc3RpdHV0ZSBmb3IgTWFyaW5lIGFu
+ZCBBbnRhcmN0aWMgU3R1ZGllcyBhbmQgQ2VudHJlIGZvciBNYXJpbmUgU29jaW9lY29sb2d5LCBV
+bml2ZXJzaXR5IG9mIFRhc21hbmlhLCAyMCBDYXN0cmF5IEVzcGxhbmFkZSwgQmF0dGVyeSBQb2lu
+dCwgSG9iYXJ0LCBUQVMgNzAwMCwgQXVzdHJhbGlhLiBFbGVjdHJvbmljIGFkZHJlc3M6IGp1bGlh
+LmJsYW5jaGFyZEB1dGFzLmVkdS5hdS4mI3hEO0NlbnRyZSBmb3IgQXBwbGljYXRpb25zIGluIE5h
+dHVyYWwgUmVzb3VyY2UgTWF0aGVtYXRpY3MgKENBUk0pLCBTY2hvb2wgb2YgTWF0aGVtYXRpY3Mg
+YW5kIFBoeXNpY3MsIFVuaXZlcnNpdHkgb2YgUXVlZW5zbGFuZCwgU3QgTHVjaWEsIFF1ZWVuc2xh
+bmQgNDA3MiwgQXVzdHJhbGlhLiYjeEQ7RXZvbHV0aW9uIGFuZCBFY29sb2d5IFJlc2VhcmNoIENl
+bnRyZSwgVW5pdmVyc2l0eSBvZiBOZXcgU291dGggV2FsZXMsIFN5ZG5leSBOU1cgMjA1MiwgQXVz
+dHJhbGlhOyBTeWRuZXkgSW5zdGl0dXRlIG9mIE1hcmluZSBTY2llbmNlLCBCdWlsZGluZyAyMiwg
+Q2hvd2RlciBCYXkgUm9hZCwgTW9zbWFuIE5TVyAyMDg4LCBBdXN0cmFsaWEuJiN4RDtBbnRhcmN0
+aWMgQ2xpbWF0ZSBhbmQgRWNvc3lzdGVtcyBDb29wZXJhdGl2ZSBSZXNlYXJjaCBDZW50cmUsIFVu
+aXZlcnNpdHkgb2YgVGFzbWFuaWEsIFByaXZhdGUgQmFnIDgwLCBIb2JhcnQsIFRhc21hbmlhIDcw
+MDEsIEF1c3RyYWxpYS4mI3hEO0NlbnRyZSBmb3IgQXBwbGljYXRpb25zIGluIE5hdHVyYWwgUmVz
+b3VyY2UgTWF0aGVtYXRpY3MgKENBUk0pLCBTY2hvb2wgb2YgTWF0aGVtYXRpY3MgYW5kIFBoeXNp
+Y3MsIFVuaXZlcnNpdHkgb2YgUXVlZW5zbGFuZCwgU3QgTHVjaWEsIFF1ZWVuc2xhbmQgNDA3Miwg
+QXVzdHJhbGlhOyBDU0lSTyBPY2VhbnMgYW5kIEF0bW9zcGhlcmUsIEVjb3NjaWVuY2VzIFByZWNp
+bmN0LCBHUE8gQm94IDI1ODMsIEJyaXNiYW5lLCBRdWVlbnNsYW5kIDQxMDIsIEF1c3RyYWxpYS48
+L2F1dGgtYWRkcmVzcz48dGl0bGVzPjx0aXRsZT5Gcm9tIEJhY3RlcmlhIHRvIFdoYWxlczogVXNp
+bmcgRnVuY3Rpb25hbCBTaXplIFNwZWN0cmEgdG8gTW9kZWwgTWFyaW5lIEVjb3N5c3RlbXM8L3Rp
+dGxlPjxzZWNvbmRhcnktdGl0bGU+VHJlbmRzIGluIEVjb2xvZ3kgJmFtcDsgRXZvbHV0aW9uPC9z
+ZWNvbmRhcnktdGl0bGU+PC90aXRsZXM+PHBlcmlvZGljYWw+PGZ1bGwtdGl0bGU+VHJlbmRzIGlu
+IEVjb2xvZ3kgJmFtcDsgRXZvbHV0aW9uPC9mdWxsLXRpdGxlPjwvcGVyaW9kaWNhbD48cGFnZXM+
+MTc0LTE4NjwvcGFnZXM+PHZvbHVtZT4zMjwvdm9sdW1lPjxudW1iZXI+MzwvbnVtYmVyPjxrZXl3
+b3Jkcz48a2V5d29yZD5hbGxvbWV0cnk8L2tleXdvcmQ+PGtleXdvcmQ+Ym9keSBzaXplPC9rZXl3
+b3JkPjxrZXl3b3JkPmVjb3N5c3RlbSBkeW5hbWljczwva2V5d29yZD48a2V5d29yZD5lY29zeXN0
+ZW0gZnVuY3Rpb248L2tleXdvcmQ+PGtleXdvcmQ+bWFjcm9lY29sb2d5PC9rZXl3b3JkPjxrZXl3
+b3JkPnNpemUgZGlzdHJpYnV0aW9uPC9rZXl3b3JkPjwva2V5d29yZHM+PGRhdGVzPjx5ZWFyPjIw
+MTc8L3llYXI+PHB1Yi1kYXRlcz48ZGF0ZT5NYXI8L2RhdGU+PC9wdWItZGF0ZXM+PC9kYXRlcz48
+aXNibj4xODcyLTgzODMgKEVsZWN0cm9uaWMpJiN4RDswMTY5LTUzNDcgKExpbmtpbmcpPC9pc2Ju
+PjxhY2Nlc3Npb24tbnVtPjI4MTA5Njg2PC9hY2Nlc3Npb24tbnVtPjx1cmxzPjxyZWxhdGVkLXVy
+bHM+PHVybD5odHRwczovL3d3dy5uY2JpLm5sbS5uaWguZ292L3B1Ym1lZC8yODEwOTY4NjwvdXJs
+PjwvcmVsYXRlZC11cmxzPjwvdXJscz48ZWxlY3Ryb25pYy1yZXNvdXJjZS1udW0+MTAuMTAxNi9q
+LnRyZWUuMjAxNi4xMi4wMDM8L2VsZWN0cm9uaWMtcmVzb3VyY2UtbnVtPjwvcmVjb3JkPjwvQ2l0
+ZT48L0VuZE5vdGU+
+</w:fldData>
+        </w:fldChar>
+      </w:r>
+      <w:r>
+        <w:instrText xml:space="preserve"> ADDIN EN.CITE </w:instrText>
+      </w:r>
+      <w:r>
+        <w:fldChar w:fldCharType="begin">
+          <w:fldData xml:space="preserve">PEVuZE5vdGU+PENpdGU+PEF1dGhvcj5CbGFuY2hhcmQ8L0F1dGhvcj48WWVhcj4yMDE3PC9ZZWFy
+PjxSZWNOdW0+ODwvUmVjTnVtPjxQcmVmaXg+c2VlIDwvUHJlZml4PjxEaXNwbGF5VGV4dD4oc2Vl
+IEJsYW5jaGFyZCBldCBhbC4sIDIwMTcpPC9EaXNwbGF5VGV4dD48cmVjb3JkPjxyZWMtbnVtYmVy
+Pjg8L3JlYy1udW1iZXI+PGZvcmVpZ24ta2V5cz48a2V5IGFwcD0iRU4iIGRiLWlkPSJ2d2YwdHdk
+ejQ5c2VwZmV6eHowNTV2MHcyMGZzYTJhd2FheDIiIHRpbWVzdGFtcD0iMTUwMjI0MDYzNyI+ODwv
+a2V5PjxrZXkgYXBwPSJFTldlYiIgZGItaWQ9IiI+MDwva2V5PjwvZm9yZWlnbi1rZXlzPjxyZWYt
+dHlwZSBuYW1lPSJKb3VybmFsIEFydGljbGUiPjE3PC9yZWYtdHlwZT48Y29udHJpYnV0b3JzPjxh
+dXRob3JzPjxhdXRob3I+QmxhbmNoYXJkLCBKLiBMLjwvYXV0aG9yPjxhdXRob3I+SGVuZWdoYW4s
+IFIuIEYuPC9hdXRob3I+PGF1dGhvcj5FdmVyZXR0LCBKLiBELjwvYXV0aG9yPjxhdXRob3I+VHJl
+YmlsY28sIFIuPC9hdXRob3I+PGF1dGhvcj5SaWNoYXJkc29uLCBBLiBKLjwvYXV0aG9yPjwvYXV0
+aG9ycz48L2NvbnRyaWJ1dG9ycz48YXV0aC1hZGRyZXNzPkluc3RpdHV0ZSBmb3IgTWFyaW5lIGFu
+ZCBBbnRhcmN0aWMgU3R1ZGllcyBhbmQgQ2VudHJlIGZvciBNYXJpbmUgU29jaW9lY29sb2d5LCBV
+bml2ZXJzaXR5IG9mIFRhc21hbmlhLCAyMCBDYXN0cmF5IEVzcGxhbmFkZSwgQmF0dGVyeSBQb2lu
+dCwgSG9iYXJ0LCBUQVMgNzAwMCwgQXVzdHJhbGlhLiBFbGVjdHJvbmljIGFkZHJlc3M6IGp1bGlh
+LmJsYW5jaGFyZEB1dGFzLmVkdS5hdS4mI3hEO0NlbnRyZSBmb3IgQXBwbGljYXRpb25zIGluIE5h
+dHVyYWwgUmVzb3VyY2UgTWF0aGVtYXRpY3MgKENBUk0pLCBTY2hvb2wgb2YgTWF0aGVtYXRpY3Mg
+YW5kIFBoeXNpY3MsIFVuaXZlcnNpdHkgb2YgUXVlZW5zbGFuZCwgU3QgTHVjaWEsIFF1ZWVuc2xh
+bmQgNDA3MiwgQXVzdHJhbGlhLiYjeEQ7RXZvbHV0aW9uIGFuZCBFY29sb2d5IFJlc2VhcmNoIENl
+bnRyZSwgVW5pdmVyc2l0eSBvZiBOZXcgU291dGggV2FsZXMsIFN5ZG5leSBOU1cgMjA1MiwgQXVz
+dHJhbGlhOyBTeWRuZXkgSW5zdGl0dXRlIG9mIE1hcmluZSBTY2llbmNlLCBCdWlsZGluZyAyMiwg
+Q2hvd2RlciBCYXkgUm9hZCwgTW9zbWFuIE5TVyAyMDg4LCBBdXN0cmFsaWEuJiN4RDtBbnRhcmN0
+aWMgQ2xpbWF0ZSBhbmQgRWNvc3lzdGVtcyBDb29wZXJhdGl2ZSBSZXNlYXJjaCBDZW50cmUsIFVu
+aXZlcnNpdHkgb2YgVGFzbWFuaWEsIFByaXZhdGUgQmFnIDgwLCBIb2JhcnQsIFRhc21hbmlhIDcw
+MDEsIEF1c3RyYWxpYS4mI3hEO0NlbnRyZSBmb3IgQXBwbGljYXRpb25zIGluIE5hdHVyYWwgUmVz
+b3VyY2UgTWF0aGVtYXRpY3MgKENBUk0pLCBTY2hvb2wgb2YgTWF0aGVtYXRpY3MgYW5kIFBoeXNp
+Y3MsIFVuaXZlcnNpdHkgb2YgUXVlZW5zbGFuZCwgU3QgTHVjaWEsIFF1ZWVuc2xhbmQgNDA3Miwg
+QXVzdHJhbGlhOyBDU0lSTyBPY2VhbnMgYW5kIEF0bW9zcGhlcmUsIEVjb3NjaWVuY2VzIFByZWNp
+bmN0LCBHUE8gQm94IDI1ODMsIEJyaXNiYW5lLCBRdWVlbnNsYW5kIDQxMDIsIEF1c3RyYWxpYS48
+L2F1dGgtYWRkcmVzcz48dGl0bGVzPjx0aXRsZT5Gcm9tIEJhY3RlcmlhIHRvIFdoYWxlczogVXNp
+bmcgRnVuY3Rpb25hbCBTaXplIFNwZWN0cmEgdG8gTW9kZWwgTWFyaW5lIEVjb3N5c3RlbXM8L3Rp
+dGxlPjxzZWNvbmRhcnktdGl0bGU+VHJlbmRzIGluIEVjb2xvZ3kgJmFtcDsgRXZvbHV0aW9uPC9z
+ZWNvbmRhcnktdGl0bGU+PC90aXRsZXM+PHBlcmlvZGljYWw+PGZ1bGwtdGl0bGU+VHJlbmRzIGlu
+IEVjb2xvZ3kgJmFtcDsgRXZvbHV0aW9uPC9mdWxsLXRpdGxlPjwvcGVyaW9kaWNhbD48cGFnZXM+
+MTc0LTE4NjwvcGFnZXM+PHZvbHVtZT4zMjwvdm9sdW1lPjxudW1iZXI+MzwvbnVtYmVyPjxrZXl3
+b3Jkcz48a2V5d29yZD5hbGxvbWV0cnk8L2tleXdvcmQ+PGtleXdvcmQ+Ym9keSBzaXplPC9rZXl3
+b3JkPjxrZXl3b3JkPmVjb3N5c3RlbSBkeW5hbWljczwva2V5d29yZD48a2V5d29yZD5lY29zeXN0
+ZW0gZnVuY3Rpb248L2tleXdvcmQ+PGtleXdvcmQ+bWFjcm9lY29sb2d5PC9rZXl3b3JkPjxrZXl3
+b3JkPnNpemUgZGlzdHJpYnV0aW9uPC9rZXl3b3JkPjwva2V5d29yZHM+PGRhdGVzPjx5ZWFyPjIw
+MTc8L3llYXI+PHB1Yi1kYXRlcz48ZGF0ZT5NYXI8L2RhdGU+PC9wdWItZGF0ZXM+PC9kYXRlcz48
+aXNibj4xODcyLTgzODMgKEVsZWN0cm9uaWMpJiN4RDswMTY5LTUzNDcgKExpbmtpbmcpPC9pc2Ju
+PjxhY2Nlc3Npb24tbnVtPjI4MTA5Njg2PC9hY2Nlc3Npb24tbnVtPjx1cmxzPjxyZWxhdGVkLXVy
+bHM+PHVybD5odHRwczovL3d3dy5uY2JpLm5sbS5uaWguZ292L3B1Ym1lZC8yODEwOTY4NjwvdXJs
+PjwvcmVsYXRlZC11cmxzPjwvdXJscz48ZWxlY3Ryb25pYy1yZXNvdXJjZS1udW0+MTAuMTAxNi9q
+LnRyZWUuMjAxNi4xMi4wMDM8L2VsZWN0cm9uaWMtcmVzb3VyY2UtbnVtPjwvcmVjb3JkPjwvQ2l0
+ZT48L0VuZE5vdGU+
+</w:fldData>
+        </w:fldChar>
+      </w:r>
+      <w:r>
+        <w:instrText xml:space="preserve"> ADDIN EN.CITE.DATA </w:instrText>
+      </w:r>
+      <w:r>
+        <w:fldChar w:fldCharType="end"/>
+      </w:r>
+      <w:r>
+        <w:fldChar w:fldCharType="separate"/>
+      </w:r>
+      <w:r>
+        <w:rPr>
+          <w:noProof/>
+        </w:rPr>
+        <w:t>(see Blanchard et al., 2017)</w:t>
+      </w:r>
+      <w:r>
+        <w:fldChar w:fldCharType="end"/>
+      </w:r>
+      <w:r>
+        <w:t xml:space="preserve">. </w:t>
+      </w:r>
+      <w:r>
+        <w:t xml:space="preserve">Size-based food web modelling works on the premise that an individual’s body size is of more important to how it interacts with its environment than what </w:t>
       </w:r>
       <w:bookmarkStart w:id="0" w:name="_GoBack"/>
       <w:bookmarkEnd w:id="0"/>
+      <w:r>
+        <w:t xml:space="preserve">taxonomic group it belong to.  </w:t>
+      </w:r>
+    </w:p>
+    <w:p>
+      <w:pPr>
+        <w:jc w:val="both"/>
+      </w:pPr>
+    </w:p>
+    <w:p>
+      <w:pPr>
+        <w:jc w:val="both"/>
+      </w:pPr>
     </w:p>
     <w:p>
       <w:pPr>
@@ -1042,6 +1185,34 @@
       </w:r>
       <w:r>
         <w:t xml:space="preserve"> 55-85.</w:t>
+      </w:r>
+    </w:p>
+    <w:p>
+      <w:pPr>
+        <w:pStyle w:val="EndNoteBibliography"/>
+        <w:spacing w:after="0"/>
+        <w:ind w:left="720" w:hanging="720"/>
+      </w:pPr>
+      <w:r>
+        <w:t xml:space="preserve">BLANCHARD, J. L., HENEGHAN, R. F., EVERETT, J. D., TREBILCO, R. &amp; RICHARDSON, A. J. 2017. From Bacteria to Whales: Using Functional Size Spectra to Model Marine Ecosystems. </w:t>
+      </w:r>
+      <w:r>
+        <w:rPr>
+          <w:i/>
+        </w:rPr>
+        <w:t>Trends in Ecology &amp; Evolution,</w:t>
+      </w:r>
+      <w:r>
+        <w:t xml:space="preserve"> 32</w:t>
+      </w:r>
+      <w:r>
+        <w:rPr>
+          <w:b/>
+        </w:rPr>
+        <w:t>,</w:t>
+      </w:r>
+      <w:r>
+        <w:t xml:space="preserve"> 174-186.</w:t>
       </w:r>
     </w:p>
     <w:p>
@@ -1384,7 +1555,7 @@
           <w:rPr>
             <w:noProof/>
           </w:rPr>
-          <w:t>3</w:t>
+          <w:t>4</w:t>
         </w:r>
         <w:r>
           <w:rPr>

</xml_diff>

<commit_message>
Works with references as well
</commit_message>
<xml_diff>
--- a/Literature review.docx
+++ b/Literature review.docx
@@ -870,6 +870,9 @@
     <w:p>
       <w:pPr>
         <w:jc w:val="both"/>
+        <w:rPr>
+          <w:lang w:val="en-US"/>
+        </w:rPr>
       </w:pPr>
       <w:r>
         <w:t xml:space="preserve">Traditionally food web models such as ECOSYM or ECOPATH identify the interactions between species </w:t>
@@ -1023,18 +1026,70 @@
         <w:t xml:space="preserve">. </w:t>
       </w:r>
       <w:r>
-        <w:t xml:space="preserve">Size-based food web modelling works on the premise that an individual’s body size is of more important to how it interacts with its environment than what </w:t>
+        <w:t>Size-based food web modelling works on the premise that an individual’s body size is of more important to how it interacts with its environment than what taxonomic group it belong to</w:t>
+      </w:r>
+      <w:r>
+        <w:t xml:space="preserve"> </w:t>
+      </w:r>
+      <w:r>
+        <w:fldChar w:fldCharType="begin"/>
+      </w:r>
+      <w:r>
+        <w:instrText xml:space="preserve"> ADDIN EN.CITE &lt;EndNote&gt;&lt;Cite&gt;&lt;Author&gt;Jennings&lt;/Author&gt;&lt;Year&gt;2001&lt;/Year&gt;&lt;RecNum&gt;32&lt;/RecNum&gt;&lt;DisplayText&gt;(Jennings et al., 2001)&lt;/DisplayText&gt;&lt;record&gt;&lt;rec-number&gt;32&lt;/rec-number&gt;&lt;foreign-keys&gt;&lt;key app="EN" db-id="vwf0twdz49sepfezxz055v0w20fsa2awaax2" timestamp="1502240721"&gt;32&lt;/key&gt;&lt;key app="ENWeb" db-id=""&gt;0&lt;/key&gt;&lt;/foreign-keys&gt;&lt;ref-type name="Journal Article"&gt;17&lt;/ref-type&gt;&lt;contributors&gt;&lt;authors&gt;&lt;author&gt;Simon Jennings&lt;/author&gt;&lt;author&gt;John K. Pinnegar&lt;/author&gt;&lt;author&gt;Nicholas V. C. Polunin&lt;/author&gt;&lt;author&gt;Trevor W. Boon&lt;/author&gt;&lt;/authors&gt;&lt;/contributors&gt;&lt;titles&gt;&lt;title&gt;Weak cross-species relationships between body size and trophic level belie powerful size-based trophic structuring in fish communities&lt;/title&gt;&lt;secondary-title&gt;Animal Ecology&lt;/secondary-title&gt;&lt;/titles&gt;&lt;periodical&gt;&lt;full-title&gt;Animal Ecology&lt;/full-title&gt;&lt;/periodical&gt;&lt;pages&gt;934-944&lt;/pages&gt;&lt;volume&gt;70&lt;/volume&gt;&lt;dates&gt;&lt;year&gt;2001&lt;/year&gt;&lt;/dates&gt;&lt;urls&gt;&lt;/urls&gt;&lt;/record&gt;&lt;/Cite&gt;&lt;/EndNote&gt;</w:instrText>
+      </w:r>
+      <w:r>
+        <w:fldChar w:fldCharType="separate"/>
+      </w:r>
+      <w:r>
+        <w:rPr>
+          <w:noProof/>
+        </w:rPr>
+        <w:t>(Jennings et al., 2001)</w:t>
+      </w:r>
+      <w:r>
+        <w:fldChar w:fldCharType="end"/>
+      </w:r>
+      <w:r>
+        <w:t xml:space="preserve">.  </w:t>
+      </w:r>
+      <w:r>
+        <w:t xml:space="preserve">From the initial observations of </w:t>
+      </w:r>
+      <w:r>
+        <w:fldChar w:fldCharType="begin"/>
+      </w:r>
+      <w:r>
+        <w:instrText xml:space="preserve"> ADDIN EN.CITE &lt;EndNote&gt;&lt;Cite AuthorYear="1"&gt;&lt;Author&gt;Sheldon&lt;/Author&gt;&lt;Year&gt;1972&lt;/Year&gt;&lt;RecNum&gt;102&lt;/RecNum&gt;&lt;DisplayText&gt;Sheldon et al. (1972)&lt;/DisplayText&gt;&lt;record&gt;&lt;rec-number&gt;102&lt;/rec-number&gt;&lt;foreign-keys&gt;&lt;key app="EN" db-id="vwf0twdz49sepfezxz055v0w20fsa2awaax2" timestamp="1502685931"&gt;102&lt;/key&gt;&lt;/foreign-keys&gt;&lt;ref-type name="Journal Article"&gt;17&lt;/ref-type&gt;&lt;contributors&gt;&lt;authors&gt;&lt;author&gt;Sheldon, R. W.&lt;/author&gt;&lt;author&gt;Prakash, A.&lt;/author&gt;&lt;author&gt;Sutcliffe, W. H., Jr.&lt;/author&gt;&lt;/authors&gt;&lt;/contributors&gt;&lt;titles&gt;&lt;title&gt;The size distribution of particles in the ocean&lt;/title&gt;&lt;secondary-title&gt;Limnology and Oceanography&lt;/secondary-title&gt;&lt;/titles&gt;&lt;periodical&gt;&lt;full-title&gt;Limnology and Oceanography&lt;/full-title&gt;&lt;/periodical&gt;&lt;pages&gt;327-340&lt;/pages&gt;&lt;volume&gt;17&lt;/volume&gt;&lt;number&gt;3&lt;/number&gt;&lt;dates&gt;&lt;year&gt;1972&lt;/year&gt;&lt;/dates&gt;&lt;urls&gt;&lt;/urls&gt;&lt;electronic-resource-num&gt;10.4319/lo.1972.17.3.0327&lt;/electronic-resource-num&gt;&lt;/record&gt;&lt;/Cite&gt;&lt;/EndNote&gt;</w:instrText>
+      </w:r>
+      <w:r>
+        <w:fldChar w:fldCharType="separate"/>
+      </w:r>
+      <w:r>
+        <w:rPr>
+          <w:noProof/>
+        </w:rPr>
+        <w:t>Sheldon et al. (1972)</w:t>
+      </w:r>
+      <w:r>
+        <w:fldChar w:fldCharType="end"/>
+      </w:r>
+      <w:r>
+        <w:t xml:space="preserve"> that particles in the ocean when grouped into log</w:t>
+      </w:r>
+      <w:r>
+        <w:softHyphen/>
+      </w:r>
+      <w:r>
+        <w:rPr>
+          <w:vertAlign w:val="subscript"/>
+        </w:rPr>
+        <w:t>2</w:t>
+      </w:r>
+      <w:r>
+        <w:t xml:space="preserve">(body-size) classes created a negative linear function of abundance, size-spectrum modelling was born. </w:t>
       </w:r>
       <w:bookmarkStart w:id="0" w:name="_GoBack"/>
       <w:bookmarkEnd w:id="0"/>
-      <w:r>
-        <w:t xml:space="preserve">taxonomic group it belong to.  </w:t>
-      </w:r>
-    </w:p>
-    <w:p>
-      <w:pPr>
-        <w:jc w:val="both"/>
-      </w:pPr>
     </w:p>
     <w:p>
       <w:pPr>
@@ -1335,16 +1390,16 @@
         <w:ind w:left="720" w:hanging="720"/>
       </w:pPr>
       <w:r>
-        <w:t xml:space="preserve">MAGEAU, M. T. 1995. The development and initial testing of a quantitative assessment of ecosystem health. </w:t>
+        <w:t xml:space="preserve">JENNINGS, S., PINNEGAR, J. K., POLUNIN, N. V. C. &amp; BOON, T. W. 2001. Weak cross-species relationships between body size and trophic level belie powerful size-based trophic structuring in fish communities. </w:t>
       </w:r>
       <w:r>
         <w:rPr>
           <w:i/>
         </w:rPr>
-        <w:t>Ecosystem Health,</w:t>
-      </w:r>
-      <w:r>
-        <w:t xml:space="preserve"> 1</w:t>
+        <w:t>Animal Ecology,</w:t>
+      </w:r>
+      <w:r>
+        <w:t xml:space="preserve"> 70</w:t>
       </w:r>
       <w:r>
         <w:rPr>
@@ -1353,7 +1408,7 @@
         <w:t>,</w:t>
       </w:r>
       <w:r>
-        <w:t xml:space="preserve"> 201-213.</w:t>
+        <w:t xml:space="preserve"> 934-944.</w:t>
       </w:r>
     </w:p>
     <w:p>
@@ -1363,16 +1418,16 @@
         <w:ind w:left="720" w:hanging="720"/>
       </w:pPr>
       <w:r>
-        <w:t xml:space="preserve">PAULY, D. 2000. Ecopath, Ecosim, and Ecospace as tools for evaluating ecosystem impact of fisheries. </w:t>
+        <w:t xml:space="preserve">MAGEAU, M. T. 1995. The development and initial testing of a quantitative assessment of ecosystem health. </w:t>
       </w:r>
       <w:r>
         <w:rPr>
           <w:i/>
         </w:rPr>
-        <w:t>ICES Journal of Marine Science,</w:t>
-      </w:r>
-      <w:r>
-        <w:t xml:space="preserve"> 57</w:t>
+        <w:t>Ecosystem Health,</w:t>
+      </w:r>
+      <w:r>
+        <w:t xml:space="preserve"> 1</w:t>
       </w:r>
       <w:r>
         <w:rPr>
@@ -1381,7 +1436,7 @@
         <w:t>,</w:t>
       </w:r>
       <w:r>
-        <w:t xml:space="preserve"> 697-706.</w:t>
+        <w:t xml:space="preserve"> 201-213.</w:t>
       </w:r>
     </w:p>
     <w:p>
@@ -1391,6 +1446,34 @@
         <w:ind w:left="720" w:hanging="720"/>
       </w:pPr>
       <w:r>
+        <w:t xml:space="preserve">PAULY, D. 2000. Ecopath, Ecosim, and Ecospace as tools for evaluating ecosystem impact of fisheries. </w:t>
+      </w:r>
+      <w:r>
+        <w:rPr>
+          <w:i/>
+        </w:rPr>
+        <w:t>ICES Journal of Marine Science,</w:t>
+      </w:r>
+      <w:r>
+        <w:t xml:space="preserve"> 57</w:t>
+      </w:r>
+      <w:r>
+        <w:rPr>
+          <w:b/>
+        </w:rPr>
+        <w:t>,</w:t>
+      </w:r>
+      <w:r>
+        <w:t xml:space="preserve"> 697-706.</w:t>
+      </w:r>
+    </w:p>
+    <w:p>
+      <w:pPr>
+        <w:pStyle w:val="EndNoteBibliography"/>
+        <w:spacing w:after="0"/>
+        <w:ind w:left="720" w:hanging="720"/>
+      </w:pPr>
+      <w:r>
         <w:t xml:space="preserve">PAULY, D., CHRISTENSEN, V., DALSGAARD, J., FROESE, R. &amp; TORRES, F. 1998. Fishing down marine food webs. </w:t>
       </w:r>
       <w:r>
@@ -1410,6 +1493,34 @@
       </w:r>
       <w:r>
         <w:t xml:space="preserve"> 860-863.</w:t>
+      </w:r>
+    </w:p>
+    <w:p>
+      <w:pPr>
+        <w:pStyle w:val="EndNoteBibliography"/>
+        <w:spacing w:after="0"/>
+        <w:ind w:left="720" w:hanging="720"/>
+      </w:pPr>
+      <w:r>
+        <w:t xml:space="preserve">SHELDON, R. W., PRAKASH, A. &amp; SUTCLIFFE, W. H., JR. 1972. The size distribution of particles in the ocean. </w:t>
+      </w:r>
+      <w:r>
+        <w:rPr>
+          <w:i/>
+        </w:rPr>
+        <w:t>Limnology and Oceanography,</w:t>
+      </w:r>
+      <w:r>
+        <w:t xml:space="preserve"> 17</w:t>
+      </w:r>
+      <w:r>
+        <w:rPr>
+          <w:b/>
+        </w:rPr>
+        <w:t>,</w:t>
+      </w:r>
+      <w:r>
+        <w:t xml:space="preserve"> 327-340.</w:t>
       </w:r>
     </w:p>
     <w:p>
@@ -1555,7 +1666,7 @@
           <w:rPr>
             <w:noProof/>
           </w:rPr>
-          <w:t>4</w:t>
+          <w:t>3</w:t>
         </w:r>
         <w:r>
           <w:rPr>
@@ -2460,7 +2571,577 @@
     <w:uiPriority w:val="99"/>
     <w:rsid w:val="00BF0660"/>
   </w:style>
+  <w:style w:type="character" w:styleId="PlaceholderText">
+    <w:name w:val="Placeholder Text"/>
+    <w:basedOn w:val="DefaultParagraphFont"/>
+    <w:uiPriority w:val="99"/>
+    <w:semiHidden/>
+    <w:rsid w:val="00AB3544"/>
+    <w:rPr>
+      <w:color w:val="808080"/>
+    </w:rPr>
+  </w:style>
 </w:styles>
+</file>
+
+<file path=word/glossary/document.xml><?xml version="1.0" encoding="utf-8"?>
+<w:glossaryDocument xmlns:wpc="http://schemas.microsoft.com/office/word/2010/wordprocessingCanvas" xmlns:cx="http://schemas.microsoft.com/office/drawing/2014/chartex" xmlns:cx1="http://schemas.microsoft.com/office/drawing/2015/9/8/chartex" xmlns:mc="http://schemas.openxmlformats.org/markup-compatibility/2006" xmlns:o="urn:schemas-microsoft-com:office:office" xmlns:r="http://schemas.openxmlformats.org/officeDocument/2006/relationships" xmlns:m="http://schemas.openxmlformats.org/officeDocument/2006/math" xmlns:v="urn:schemas-microsoft-com:vml" xmlns:wp14="http://schemas.microsoft.com/office/word/2010/wordprocessingDrawing" xmlns:wp="http://schemas.openxmlformats.org/drawingml/2006/wordprocessingDrawing" xmlns:w10="urn:schemas-microsoft-com:office:word" xmlns:w="http://schemas.openxmlformats.org/wordprocessingml/2006/main" xmlns:w14="http://schemas.microsoft.com/office/word/2010/wordml" xmlns:w15="http://schemas.microsoft.com/office/word/2012/wordml" xmlns:w16se="http://schemas.microsoft.com/office/word/2015/wordml/symex" xmlns:wpg="http://schemas.microsoft.com/office/word/2010/wordprocessingGroup" xmlns:wpi="http://schemas.microsoft.com/office/word/2010/wordprocessingInk" xmlns:wne="http://schemas.microsoft.com/office/word/2006/wordml" xmlns:wps="http://schemas.microsoft.com/office/word/2010/wordprocessingShape" mc:Ignorable="w14 w15 w16se wp14"/>
+</file>
+
+<file path=word/glossary/fontTable.xml><?xml version="1.0" encoding="utf-8"?>
+<w:fonts xmlns:mc="http://schemas.openxmlformats.org/markup-compatibility/2006" xmlns:r="http://schemas.openxmlformats.org/officeDocument/2006/relationships" xmlns:w="http://schemas.openxmlformats.org/wordprocessingml/2006/main" xmlns:w14="http://schemas.microsoft.com/office/word/2010/wordml" xmlns:w15="http://schemas.microsoft.com/office/word/2012/wordml" xmlns:w16se="http://schemas.microsoft.com/office/word/2015/wordml/symex" mc:Ignorable="w14 w15 w16se">
+  <w:font w:name="Calibri">
+    <w:panose1 w:val="020F0502020204030204"/>
+    <w:charset w:val="00"/>
+    <w:family w:val="swiss"/>
+    <w:pitch w:val="variable"/>
+    <w:sig w:usb0="E0002AFF" w:usb1="C000247B" w:usb2="00000009" w:usb3="00000000" w:csb0="000001FF" w:csb1="00000000"/>
+  </w:font>
+  <w:font w:name="Courier New">
+    <w:panose1 w:val="02070309020205020404"/>
+    <w:charset w:val="00"/>
+    <w:family w:val="modern"/>
+    <w:pitch w:val="fixed"/>
+    <w:sig w:usb0="E0002EFF" w:usb1="C0007843" w:usb2="00000009" w:usb3="00000000" w:csb0="000001FF" w:csb1="00000000"/>
+  </w:font>
+  <w:font w:name="Times New Roman">
+    <w:panose1 w:val="02020603050405020304"/>
+    <w:charset w:val="00"/>
+    <w:family w:val="roman"/>
+    <w:pitch w:val="variable"/>
+    <w:sig w:usb0="E0002EFF" w:usb1="C000785B" w:usb2="00000009" w:usb3="00000000" w:csb0="000001FF" w:csb1="00000000"/>
+  </w:font>
+  <w:font w:name="Wingdings">
+    <w:panose1 w:val="05000000000000000000"/>
+    <w:charset w:val="02"/>
+    <w:family w:val="auto"/>
+    <w:pitch w:val="variable"/>
+    <w:sig w:usb0="00000000" w:usb1="10000000" w:usb2="00000000" w:usb3="00000000" w:csb0="80000000" w:csb1="00000000"/>
+  </w:font>
+  <w:font w:name="Symbol">
+    <w:panose1 w:val="05050102010706020507"/>
+    <w:charset w:val="02"/>
+    <w:family w:val="roman"/>
+    <w:pitch w:val="variable"/>
+    <w:sig w:usb0="00000000" w:usb1="10000000" w:usb2="00000000" w:usb3="00000000" w:csb0="80000000" w:csb1="00000000"/>
+  </w:font>
+  <w:font w:name="Arial">
+    <w:panose1 w:val="020B0604020202020204"/>
+    <w:charset w:val="00"/>
+    <w:family w:val="swiss"/>
+    <w:pitch w:val="variable"/>
+    <w:sig w:usb0="E0002EFF" w:usb1="C0007843" w:usb2="00000009" w:usb3="00000000" w:csb0="000001FF" w:csb1="00000000"/>
+  </w:font>
+  <w:font w:name="Segoe UI">
+    <w:panose1 w:val="020B0502040204020203"/>
+    <w:charset w:val="00"/>
+    <w:family w:val="swiss"/>
+    <w:pitch w:val="variable"/>
+    <w:sig w:usb0="E4002EFF" w:usb1="C000E47F" w:usb2="00000009" w:usb3="00000000" w:csb0="000001FF" w:csb1="00000000"/>
+  </w:font>
+  <w:font w:name="DengXian Light">
+    <w:altName w:val="等线 Light"/>
+    <w:charset w:val="86"/>
+    <w:family w:val="script"/>
+    <w:pitch w:val="variable"/>
+    <w:sig w:usb0="A00002BF" w:usb1="38CF7CFA" w:usb2="00000016" w:usb3="00000000" w:csb0="0004000F" w:csb1="00000000"/>
+  </w:font>
+  <w:font w:name="Calibri Light">
+    <w:panose1 w:val="020F0302020204030204"/>
+    <w:charset w:val="00"/>
+    <w:family w:val="swiss"/>
+    <w:pitch w:val="variable"/>
+    <w:sig w:usb0="E0002AFF" w:usb1="C000247B" w:usb2="00000009" w:usb3="00000000" w:csb0="000001FF" w:csb1="00000000"/>
+  </w:font>
+  <w:font w:name="DengXian">
+    <w:altName w:val="等线"/>
+    <w:panose1 w:val="02010600030101010101"/>
+    <w:charset w:val="86"/>
+    <w:family w:val="script"/>
+    <w:pitch w:val="variable"/>
+    <w:sig w:usb0="A00002BF" w:usb1="38CF7CFA" w:usb2="00000016" w:usb3="00000000" w:csb0="0004000F" w:csb1="00000000"/>
+  </w:font>
+</w:fonts>
+</file>
+
+<file path=word/glossary/settings.xml><?xml version="1.0" encoding="utf-8"?>
+<w:settings xmlns:mc="http://schemas.openxmlformats.org/markup-compatibility/2006" xmlns:o="urn:schemas-microsoft-com:office:office" xmlns:r="http://schemas.openxmlformats.org/officeDocument/2006/relationships" xmlns:m="http://schemas.openxmlformats.org/officeDocument/2006/math" xmlns:v="urn:schemas-microsoft-com:vml" xmlns:w10="urn:schemas-microsoft-com:office:word" xmlns:w="http://schemas.openxmlformats.org/wordprocessingml/2006/main" xmlns:w14="http://schemas.microsoft.com/office/word/2010/wordml" xmlns:w15="http://schemas.microsoft.com/office/word/2012/wordml" xmlns:w16se="http://schemas.microsoft.com/office/word/2015/wordml/symex" xmlns:sl="http://schemas.openxmlformats.org/schemaLibrary/2006/main" mc:Ignorable="w14 w15 w16se">
+  <w:view w:val="normal"/>
+  <w:defaultTabStop w:val="720"/>
+  <w:characterSpacingControl w:val="doNotCompress"/>
+  <w:compat>
+    <w:useFELayout/>
+    <w:compatSetting w:name="compatibilityMode" w:uri="http://schemas.microsoft.com/office/word" w:val="15"/>
+    <w:compatSetting w:name="overrideTableStyleFontSizeAndJustification" w:uri="http://schemas.microsoft.com/office/word" w:val="1"/>
+    <w:compatSetting w:name="enableOpenTypeFeatures" w:uri="http://schemas.microsoft.com/office/word" w:val="1"/>
+    <w:compatSetting w:name="doNotFlipMirrorIndents" w:uri="http://schemas.microsoft.com/office/word" w:val="1"/>
+    <w:compatSetting w:name="differentiateMultirowTableHeaders" w:uri="http://schemas.microsoft.com/office/word" w:val="1"/>
+  </w:compat>
+  <w:rsids>
+    <w:rsidRoot w:val="00022C88"/>
+    <w:rsid w:val="00022C88"/>
+    <w:rsid w:val="007A7718"/>
+  </w:rsids>
+  <m:mathPr>
+    <m:mathFont m:val="Cambria Math"/>
+    <m:brkBin m:val="before"/>
+    <m:brkBinSub m:val="--"/>
+    <m:smallFrac m:val="0"/>
+    <m:dispDef/>
+    <m:lMargin m:val="0"/>
+    <m:rMargin m:val="0"/>
+    <m:defJc m:val="centerGroup"/>
+    <m:wrapIndent m:val="1440"/>
+    <m:intLim m:val="subSup"/>
+    <m:naryLim m:val="undOvr"/>
+  </m:mathPr>
+  <w:themeFontLang w:val="en-AU"/>
+  <w:clrSchemeMapping w:bg1="light1" w:t1="dark1" w:bg2="light2" w:t2="dark2" w:accent1="accent1" w:accent2="accent2" w:accent3="accent3" w:accent4="accent4" w:accent5="accent5" w:accent6="accent6" w:hyperlink="hyperlink" w:followedHyperlink="followedHyperlink"/>
+  <w:decimalSymbol w:val="."/>
+  <w:listSeparator w:val=","/>
+  <w15:chartTrackingRefBased/>
+</w:settings>
+</file>
+
+<file path=word/glossary/styles.xml><?xml version="1.0" encoding="utf-8"?>
+<w:styles xmlns:mc="http://schemas.openxmlformats.org/markup-compatibility/2006" xmlns:r="http://schemas.openxmlformats.org/officeDocument/2006/relationships" xmlns:w="http://schemas.openxmlformats.org/wordprocessingml/2006/main" xmlns:w14="http://schemas.microsoft.com/office/word/2010/wordml" xmlns:w15="http://schemas.microsoft.com/office/word/2012/wordml" xmlns:w16se="http://schemas.microsoft.com/office/word/2015/wordml/symex" mc:Ignorable="w14 w15 w16se">
+  <w:docDefaults>
+    <w:rPrDefault>
+      <w:rPr>
+        <w:rFonts w:asciiTheme="minorHAnsi" w:eastAsiaTheme="minorEastAsia" w:hAnsiTheme="minorHAnsi" w:cstheme="minorBidi"/>
+        <w:sz w:val="22"/>
+        <w:szCs w:val="22"/>
+        <w:lang w:val="en-AU" w:eastAsia="en-AU" w:bidi="ar-SA"/>
+      </w:rPr>
+    </w:rPrDefault>
+    <w:pPrDefault>
+      <w:pPr>
+        <w:spacing w:after="160" w:line="259" w:lineRule="auto"/>
+      </w:pPr>
+    </w:pPrDefault>
+  </w:docDefaults>
+  <w:latentStyles w:defLockedState="0" w:defUIPriority="99" w:defSemiHidden="0" w:defUnhideWhenUsed="0" w:defQFormat="0" w:count="371">
+    <w:lsdException w:name="Normal" w:uiPriority="0" w:qFormat="1"/>
+    <w:lsdException w:name="heading 1" w:uiPriority="9" w:qFormat="1"/>
+    <w:lsdException w:name="heading 2" w:semiHidden="1" w:uiPriority="9" w:unhideWhenUsed="1" w:qFormat="1"/>
+    <w:lsdException w:name="heading 3" w:semiHidden="1" w:uiPriority="9" w:unhideWhenUsed="1" w:qFormat="1"/>
+    <w:lsdException w:name="heading 4" w:semiHidden="1" w:uiPriority="9" w:unhideWhenUsed="1" w:qFormat="1"/>
+    <w:lsdException w:name="heading 5" w:semiHidden="1" w:uiPriority="9" w:unhideWhenUsed="1" w:qFormat="1"/>
+    <w:lsdException w:name="heading 6" w:semiHidden="1" w:uiPriority="9" w:unhideWhenUsed="1" w:qFormat="1"/>
+    <w:lsdException w:name="heading 7" w:semiHidden="1" w:uiPriority="9" w:unhideWhenUsed="1" w:qFormat="1"/>
+    <w:lsdException w:name="heading 8" w:semiHidden="1" w:uiPriority="9" w:unhideWhenUsed="1" w:qFormat="1"/>
+    <w:lsdException w:name="heading 9" w:semiHidden="1" w:uiPriority="9" w:unhideWhenUsed="1" w:qFormat="1"/>
+    <w:lsdException w:name="index 1" w:semiHidden="1" w:unhideWhenUsed="1"/>
+    <w:lsdException w:name="index 2" w:semiHidden="1" w:unhideWhenUsed="1"/>
+    <w:lsdException w:name="index 3" w:semiHidden="1" w:unhideWhenUsed="1"/>
+    <w:lsdException w:name="index 4" w:semiHidden="1" w:unhideWhenUsed="1"/>
+    <w:lsdException w:name="index 5" w:semiHidden="1" w:unhideWhenUsed="1"/>
+    <w:lsdException w:name="index 6" w:semiHidden="1" w:unhideWhenUsed="1"/>
+    <w:lsdException w:name="index 7" w:semiHidden="1" w:unhideWhenUsed="1"/>
+    <w:lsdException w:name="index 8" w:semiHidden="1" w:unhideWhenUsed="1"/>
+    <w:lsdException w:name="index 9" w:semiHidden="1" w:unhideWhenUsed="1"/>
+    <w:lsdException w:name="toc 1" w:semiHidden="1" w:uiPriority="39" w:unhideWhenUsed="1"/>
+    <w:lsdException w:name="toc 2" w:semiHidden="1" w:uiPriority="39" w:unhideWhenUsed="1"/>
+    <w:lsdException w:name="toc 3" w:semiHidden="1" w:uiPriority="39" w:unhideWhenUsed="1"/>
+    <w:lsdException w:name="toc 4" w:semiHidden="1" w:uiPriority="39" w:unhideWhenUsed="1"/>
+    <w:lsdException w:name="toc 5" w:semiHidden="1" w:uiPriority="39" w:unhideWhenUsed="1"/>
+    <w:lsdException w:name="toc 6" w:semiHidden="1" w:uiPriority="39" w:unhideWhenUsed="1"/>
+    <w:lsdException w:name="toc 7" w:semiHidden="1" w:uiPriority="39" w:unhideWhenUsed="1"/>
+    <w:lsdException w:name="toc 8" w:semiHidden="1" w:uiPriority="39" w:unhideWhenUsed="1"/>
+    <w:lsdException w:name="toc 9" w:semiHidden="1" w:uiPriority="39" w:unhideWhenUsed="1"/>
+    <w:lsdException w:name="Normal Indent" w:semiHidden="1" w:unhideWhenUsed="1"/>
+    <w:lsdException w:name="footnote text" w:semiHidden="1" w:unhideWhenUsed="1"/>
+    <w:lsdException w:name="annotation text" w:semiHidden="1" w:unhideWhenUsed="1"/>
+    <w:lsdException w:name="header" w:semiHidden="1" w:unhideWhenUsed="1"/>
+    <w:lsdException w:name="footer" w:semiHidden="1" w:unhideWhenUsed="1"/>
+    <w:lsdException w:name="index heading" w:semiHidden="1" w:unhideWhenUsed="1"/>
+    <w:lsdException w:name="caption" w:semiHidden="1" w:uiPriority="35" w:unhideWhenUsed="1" w:qFormat="1"/>
+    <w:lsdException w:name="table of figures" w:semiHidden="1" w:unhideWhenUsed="1"/>
+    <w:lsdException w:name="envelope address" w:semiHidden="1" w:unhideWhenUsed="1"/>
+    <w:lsdException w:name="envelope return" w:semiHidden="1" w:unhideWhenUsed="1"/>
+    <w:lsdException w:name="footnote reference" w:semiHidden="1" w:unhideWhenUsed="1"/>
+    <w:lsdException w:name="annotation reference" w:semiHidden="1" w:unhideWhenUsed="1"/>
+    <w:lsdException w:name="line number" w:semiHidden="1" w:unhideWhenUsed="1"/>
+    <w:lsdException w:name="page number" w:semiHidden="1" w:unhideWhenUsed="1"/>
+    <w:lsdException w:name="endnote reference" w:semiHidden="1" w:unhideWhenUsed="1"/>
+    <w:lsdException w:name="endnote text" w:semiHidden="1" w:unhideWhenUsed="1"/>
+    <w:lsdException w:name="table of authorities" w:semiHidden="1" w:unhideWhenUsed="1"/>
+    <w:lsdException w:name="macro" w:semiHidden="1" w:unhideWhenUsed="1"/>
+    <w:lsdException w:name="toa heading" w:semiHidden="1" w:unhideWhenUsed="1"/>
+    <w:lsdException w:name="List" w:semiHidden="1" w:unhideWhenUsed="1"/>
+    <w:lsdException w:name="List Bullet" w:semiHidden="1" w:unhideWhenUsed="1"/>
+    <w:lsdException w:name="List Number" w:semiHidden="1" w:unhideWhenUsed="1"/>
+    <w:lsdException w:name="List 2" w:semiHidden="1" w:unhideWhenUsed="1"/>
+    <w:lsdException w:name="List 3" w:semiHidden="1" w:unhideWhenUsed="1"/>
+    <w:lsdException w:name="List 4" w:semiHidden="1" w:unhideWhenUsed="1"/>
+    <w:lsdException w:name="List 5" w:semiHidden="1" w:unhideWhenUsed="1"/>
+    <w:lsdException w:name="List Bullet 2" w:semiHidden="1" w:unhideWhenUsed="1"/>
+    <w:lsdException w:name="List Bullet 3" w:semiHidden="1" w:unhideWhenUsed="1"/>
+    <w:lsdException w:name="List Bullet 4" w:semiHidden="1" w:unhideWhenUsed="1"/>
+    <w:lsdException w:name="List Bullet 5" w:semiHidden="1" w:unhideWhenUsed="1"/>
+    <w:lsdException w:name="List Number 2" w:semiHidden="1" w:unhideWhenUsed="1"/>
+    <w:lsdException w:name="List Number 3" w:semiHidden="1" w:unhideWhenUsed="1"/>
+    <w:lsdException w:name="List Number 4" w:semiHidden="1" w:unhideWhenUsed="1"/>
+    <w:lsdException w:name="List Number 5" w:semiHidden="1" w:unhideWhenUsed="1"/>
+    <w:lsdException w:name="Title" w:uiPriority="10" w:qFormat="1"/>
+    <w:lsdException w:name="Closing" w:semiHidden="1" w:unhideWhenUsed="1"/>
+    <w:lsdException w:name="Signature" w:semiHidden="1" w:unhideWhenUsed="1"/>
+    <w:lsdException w:name="Default Paragraph Font" w:semiHidden="1" w:uiPriority="1" w:unhideWhenUsed="1"/>
+    <w:lsdException w:name="Body Text" w:semiHidden="1" w:unhideWhenUsed="1"/>
+    <w:lsdException w:name="Body Text Indent" w:semiHidden="1" w:unhideWhenUsed="1"/>
+    <w:lsdException w:name="List Continue" w:semiHidden="1" w:unhideWhenUsed="1"/>
+    <w:lsdException w:name="List Continue 2" w:semiHidden="1" w:unhideWhenUsed="1"/>
+    <w:lsdException w:name="List Continue 3" w:semiHidden="1" w:unhideWhenUsed="1"/>
+    <w:lsdException w:name="List Continue 4" w:semiHidden="1" w:unhideWhenUsed="1"/>
+    <w:lsdException w:name="List Continue 5" w:semiHidden="1" w:unhideWhenUsed="1"/>
+    <w:lsdException w:name="Message Header" w:semiHidden="1" w:unhideWhenUsed="1"/>
+    <w:lsdException w:name="Subtitle" w:uiPriority="11" w:qFormat="1"/>
+    <w:lsdException w:name="Salutation" w:semiHidden="1" w:unhideWhenUsed="1"/>
+    <w:lsdException w:name="Date" w:semiHidden="1" w:unhideWhenUsed="1"/>
+    <w:lsdException w:name="Body Text First Indent" w:semiHidden="1" w:unhideWhenUsed="1"/>
+    <w:lsdException w:name="Body Text First Indent 2" w:semiHidden="1" w:unhideWhenUsed="1"/>
+    <w:lsdException w:name="Note Heading" w:semiHidden="1" w:unhideWhenUsed="1"/>
+    <w:lsdException w:name="Body Text 2" w:semiHidden="1" w:unhideWhenUsed="1"/>
+    <w:lsdException w:name="Body Text 3" w:semiHidden="1" w:unhideWhenUsed="1"/>
+    <w:lsdException w:name="Body Text Indent 2" w:semiHidden="1" w:unhideWhenUsed="1"/>
+    <w:lsdException w:name="Body Text Indent 3" w:semiHidden="1" w:unhideWhenUsed="1"/>
+    <w:lsdException w:name="Block Text" w:semiHidden="1" w:unhideWhenUsed="1"/>
+    <w:lsdException w:name="Hyperlink" w:semiHidden="1" w:unhideWhenUsed="1"/>
+    <w:lsdException w:name="FollowedHyperlink" w:semiHidden="1" w:unhideWhenUsed="1"/>
+    <w:lsdException w:name="Strong" w:uiPriority="22" w:qFormat="1"/>
+    <w:lsdException w:name="Emphasis" w:uiPriority="20" w:qFormat="1"/>
+    <w:lsdException w:name="Document Map" w:semiHidden="1" w:unhideWhenUsed="1"/>
+    <w:lsdException w:name="Plain Text" w:semiHidden="1" w:unhideWhenUsed="1"/>
+    <w:lsdException w:name="E-mail Signature" w:semiHidden="1" w:unhideWhenUsed="1"/>
+    <w:lsdException w:name="HTML Top of Form" w:semiHidden="1" w:unhideWhenUsed="1"/>
+    <w:lsdException w:name="HTML Bottom of Form" w:semiHidden="1" w:unhideWhenUsed="1"/>
+    <w:lsdException w:name="Normal (Web)" w:semiHidden="1" w:unhideWhenUsed="1"/>
+    <w:lsdException w:name="HTML Acronym" w:semiHidden="1" w:unhideWhenUsed="1"/>
+    <w:lsdException w:name="HTML Address" w:semiHidden="1" w:unhideWhenUsed="1"/>
+    <w:lsdException w:name="HTML Cite" w:semiHidden="1" w:unhideWhenUsed="1"/>
+    <w:lsdException w:name="HTML Code" w:semiHidden="1" w:unhideWhenUsed="1"/>
+    <w:lsdException w:name="HTML Definition" w:semiHidden="1" w:unhideWhenUsed="1"/>
+    <w:lsdException w:name="HTML Keyboard" w:semiHidden="1" w:unhideWhenUsed="1"/>
+    <w:lsdException w:name="HTML Preformatted" w:semiHidden="1" w:unhideWhenUsed="1"/>
+    <w:lsdException w:name="HTML Sample" w:semiHidden="1" w:unhideWhenUsed="1"/>
+    <w:lsdException w:name="HTML Typewriter" w:semiHidden="1" w:unhideWhenUsed="1"/>
+    <w:lsdException w:name="HTML Variable" w:semiHidden="1" w:unhideWhenUsed="1"/>
+    <w:lsdException w:name="Normal Table" w:semiHidden="1" w:unhideWhenUsed="1"/>
+    <w:lsdException w:name="annotation subject" w:semiHidden="1" w:unhideWhenUsed="1"/>
+    <w:lsdException w:name="No List" w:semiHidden="1" w:unhideWhenUsed="1"/>
+    <w:lsdException w:name="Outline List 1" w:semiHidden="1" w:unhideWhenUsed="1"/>
+    <w:lsdException w:name="Outline List 2" w:semiHidden="1" w:unhideWhenUsed="1"/>
+    <w:lsdException w:name="Outline List 3" w:semiHidden="1" w:unhideWhenUsed="1"/>
+    <w:lsdException w:name="Table Simple 1" w:semiHidden="1" w:unhideWhenUsed="1"/>
+    <w:lsdException w:name="Table Simple 2" w:semiHidden="1" w:unhideWhenUsed="1"/>
+    <w:lsdException w:name="Table Simple 3" w:semiHidden="1" w:unhideWhenUsed="1"/>
+    <w:lsdException w:name="Table Classic 1" w:semiHidden="1" w:unhideWhenUsed="1"/>
+    <w:lsdException w:name="Table Classic 2" w:semiHidden="1" w:unhideWhenUsed="1"/>
+    <w:lsdException w:name="Table Classic 3" w:semiHidden="1" w:unhideWhenUsed="1"/>
+    <w:lsdException w:name="Table Classic 4" w:semiHidden="1" w:unhideWhenUsed="1"/>
+    <w:lsdException w:name="Table Colorful 1" w:semiHidden="1" w:unhideWhenUsed="1"/>
+    <w:lsdException w:name="Table Colorful 2" w:semiHidden="1" w:unhideWhenUsed="1"/>
+    <w:lsdException w:name="Table Colorful 3" w:semiHidden="1" w:unhideWhenUsed="1"/>
+    <w:lsdException w:name="Table Columns 1" w:semiHidden="1" w:unhideWhenUsed="1"/>
+    <w:lsdException w:name="Table Columns 2" w:semiHidden="1" w:unhideWhenUsed="1"/>
+    <w:lsdException w:name="Table Columns 3" w:semiHidden="1" w:unhideWhenUsed="1"/>
+    <w:lsdException w:name="Table Columns 4" w:semiHidden="1" w:unhideWhenUsed="1"/>
+    <w:lsdException w:name="Table Columns 5" w:semiHidden="1" w:unhideWhenUsed="1"/>
+    <w:lsdException w:name="Table Grid 1" w:semiHidden="1" w:unhideWhenUsed="1"/>
+    <w:lsdException w:name="Table Grid 2" w:semiHidden="1" w:unhideWhenUsed="1"/>
+    <w:lsdException w:name="Table Grid 3" w:semiHidden="1" w:unhideWhenUsed="1"/>
+    <w:lsdException w:name="Table Grid 4" w:semiHidden="1" w:unhideWhenUsed="1"/>
+    <w:lsdException w:name="Table Grid 5" w:semiHidden="1" w:unhideWhenUsed="1"/>
+    <w:lsdException w:name="Table Grid 6" w:semiHidden="1" w:unhideWhenUsed="1"/>
+    <w:lsdException w:name="Table Grid 7" w:semiHidden="1" w:unhideWhenUsed="1"/>
+    <w:lsdException w:name="Table Grid 8" w:semiHidden="1" w:unhideWhenUsed="1"/>
+    <w:lsdException w:name="Table List 1" w:semiHidden="1" w:unhideWhenUsed="1"/>
+    <w:lsdException w:name="Table List 2" w:semiHidden="1" w:unhideWhenUsed="1"/>
+    <w:lsdException w:name="Table List 3" w:semiHidden="1" w:unhideWhenUsed="1"/>
+    <w:lsdException w:name="Table List 4" w:semiHidden="1" w:unhideWhenUsed="1"/>
+    <w:lsdException w:name="Table List 5" w:semiHidden="1" w:unhideWhenUsed="1"/>
+    <w:lsdException w:name="Table List 6" w:semiHidden="1" w:unhideWhenUsed="1"/>
+    <w:lsdException w:name="Table List 7" w:semiHidden="1" w:unhideWhenUsed="1"/>
+    <w:lsdException w:name="Table List 8" w:semiHidden="1" w:unhideWhenUsed="1"/>
+    <w:lsdException w:name="Table 3D effects 1" w:semiHidden="1" w:unhideWhenUsed="1"/>
+    <w:lsdException w:name="Table 3D effects 2" w:semiHidden="1" w:unhideWhenUsed="1"/>
+    <w:lsdException w:name="Table 3D effects 3" w:semiHidden="1" w:unhideWhenUsed="1"/>
+    <w:lsdException w:name="Table Contemporary" w:semiHidden="1" w:unhideWhenUsed="1"/>
+    <w:lsdException w:name="Table Elegant" w:semiHidden="1" w:unhideWhenUsed="1"/>
+    <w:lsdException w:name="Table Professional" w:semiHidden="1" w:unhideWhenUsed="1"/>
+    <w:lsdException w:name="Table Subtle 1" w:semiHidden="1" w:unhideWhenUsed="1"/>
+    <w:lsdException w:name="Table Subtle 2" w:semiHidden="1" w:unhideWhenUsed="1"/>
+    <w:lsdException w:name="Table Web 1" w:semiHidden="1" w:unhideWhenUsed="1"/>
+    <w:lsdException w:name="Table Web 2" w:semiHidden="1" w:unhideWhenUsed="1"/>
+    <w:lsdException w:name="Table Web 3" w:semiHidden="1" w:unhideWhenUsed="1"/>
+    <w:lsdException w:name="Balloon Text" w:semiHidden="1" w:unhideWhenUsed="1"/>
+    <w:lsdException w:name="Table Grid" w:uiPriority="39"/>
+    <w:lsdException w:name="Table Theme" w:semiHidden="1" w:unhideWhenUsed="1"/>
+    <w:lsdException w:name="Placeholder Text" w:semiHidden="1"/>
+    <w:lsdException w:name="No Spacing" w:uiPriority="1" w:qFormat="1"/>
+    <w:lsdException w:name="Light Shading" w:uiPriority="60"/>
+    <w:lsdException w:name="Light List" w:uiPriority="61"/>
+    <w:lsdException w:name="Light Grid" w:uiPriority="62"/>
+    <w:lsdException w:name="Medium Shading 1" w:uiPriority="63"/>
+    <w:lsdException w:name="Medium Shading 2" w:uiPriority="64"/>
+    <w:lsdException w:name="Medium List 1" w:uiPriority="65"/>
+    <w:lsdException w:name="Medium List 2" w:uiPriority="66"/>
+    <w:lsdException w:name="Medium Grid 1" w:uiPriority="67"/>
+    <w:lsdException w:name="Medium Grid 2" w:uiPriority="68"/>
+    <w:lsdException w:name="Medium Grid 3" w:uiPriority="69"/>
+    <w:lsdException w:name="Dark List" w:uiPriority="70"/>
+    <w:lsdException w:name="Colorful Shading" w:uiPriority="71"/>
+    <w:lsdException w:name="Colorful List" w:uiPriority="72"/>
+    <w:lsdException w:name="Colorful Grid" w:uiPriority="73"/>
+    <w:lsdException w:name="Light Shading Accent 1" w:uiPriority="60"/>
+    <w:lsdException w:name="Light List Accent 1" w:uiPriority="61"/>
+    <w:lsdException w:name="Light Grid Accent 1" w:uiPriority="62"/>
+    <w:lsdException w:name="Medium Shading 1 Accent 1" w:uiPriority="63"/>
+    <w:lsdException w:name="Medium Shading 2 Accent 1" w:uiPriority="64"/>
+    <w:lsdException w:name="Medium List 1 Accent 1" w:uiPriority="65"/>
+    <w:lsdException w:name="Revision" w:semiHidden="1"/>
+    <w:lsdException w:name="List Paragraph" w:uiPriority="34" w:qFormat="1"/>
+    <w:lsdException w:name="Quote" w:uiPriority="29" w:qFormat="1"/>
+    <w:lsdException w:name="Intense Quote" w:uiPriority="30" w:qFormat="1"/>
+    <w:lsdException w:name="Medium List 2 Accent 1" w:uiPriority="66"/>
+    <w:lsdException w:name="Medium Grid 1 Accent 1" w:uiPriority="67"/>
+    <w:lsdException w:name="Medium Grid 2 Accent 1" w:uiPriority="68"/>
+    <w:lsdException w:name="Medium Grid 3 Accent 1" w:uiPriority="69"/>
+    <w:lsdException w:name="Dark List Accent 1" w:uiPriority="70"/>
+    <w:lsdException w:name="Colorful Shading Accent 1" w:uiPriority="71"/>
+    <w:lsdException w:name="Colorful List Accent 1" w:uiPriority="72"/>
+    <w:lsdException w:name="Colorful Grid Accent 1" w:uiPriority="73"/>
+    <w:lsdException w:name="Light Shading Accent 2" w:uiPriority="60"/>
+    <w:lsdException w:name="Light List Accent 2" w:uiPriority="61"/>
+    <w:lsdException w:name="Light Grid Accent 2" w:uiPriority="62"/>
+    <w:lsdException w:name="Medium Shading 1 Accent 2" w:uiPriority="63"/>
+    <w:lsdException w:name="Medium Shading 2 Accent 2" w:uiPriority="64"/>
+    <w:lsdException w:name="Medium List 1 Accent 2" w:uiPriority="65"/>
+    <w:lsdException w:name="Medium List 2 Accent 2" w:uiPriority="66"/>
+    <w:lsdException w:name="Medium Grid 1 Accent 2" w:uiPriority="67"/>
+    <w:lsdException w:name="Medium Grid 2 Accent 2" w:uiPriority="68"/>
+    <w:lsdException w:name="Medium Grid 3 Accent 2" w:uiPriority="69"/>
+    <w:lsdException w:name="Dark List Accent 2" w:uiPriority="70"/>
+    <w:lsdException w:name="Colorful Shading Accent 2" w:uiPriority="71"/>
+    <w:lsdException w:name="Colorful List Accent 2" w:uiPriority="72"/>
+    <w:lsdException w:name="Colorful Grid Accent 2" w:uiPriority="73"/>
+    <w:lsdException w:name="Light Shading Accent 3" w:uiPriority="60"/>
+    <w:lsdException w:name="Light List Accent 3" w:uiPriority="61"/>
+    <w:lsdException w:name="Light Grid Accent 3" w:uiPriority="62"/>
+    <w:lsdException w:name="Medium Shading 1 Accent 3" w:uiPriority="63"/>
+    <w:lsdException w:name="Medium Shading 2 Accent 3" w:uiPriority="64"/>
+    <w:lsdException w:name="Medium List 1 Accent 3" w:uiPriority="65"/>
+    <w:lsdException w:name="Medium List 2 Accent 3" w:uiPriority="66"/>
+    <w:lsdException w:name="Medium Grid 1 Accent 3" w:uiPriority="67"/>
+    <w:lsdException w:name="Medium Grid 2 Accent 3" w:uiPriority="68"/>
+    <w:lsdException w:name="Medium Grid 3 Accent 3" w:uiPriority="69"/>
+    <w:lsdException w:name="Dark List Accent 3" w:uiPriority="70"/>
+    <w:lsdException w:name="Colorful Shading Accent 3" w:uiPriority="71"/>
+    <w:lsdException w:name="Colorful List Accent 3" w:uiPriority="72"/>
+    <w:lsdException w:name="Colorful Grid Accent 3" w:uiPriority="73"/>
+    <w:lsdException w:name="Light Shading Accent 4" w:uiPriority="60"/>
+    <w:lsdException w:name="Light List Accent 4" w:uiPriority="61"/>
+    <w:lsdException w:name="Light Grid Accent 4" w:uiPriority="62"/>
+    <w:lsdException w:name="Medium Shading 1 Accent 4" w:uiPriority="63"/>
+    <w:lsdException w:name="Medium Shading 2 Accent 4" w:uiPriority="64"/>
+    <w:lsdException w:name="Medium List 1 Accent 4" w:uiPriority="65"/>
+    <w:lsdException w:name="Medium List 2 Accent 4" w:uiPriority="66"/>
+    <w:lsdException w:name="Medium Grid 1 Accent 4" w:uiPriority="67"/>
+    <w:lsdException w:name="Medium Grid 2 Accent 4" w:uiPriority="68"/>
+    <w:lsdException w:name="Medium Grid 3 Accent 4" w:uiPriority="69"/>
+    <w:lsdException w:name="Dark List Accent 4" w:uiPriority="70"/>
+    <w:lsdException w:name="Colorful Shading Accent 4" w:uiPriority="71"/>
+    <w:lsdException w:name="Colorful List Accent 4" w:uiPriority="72"/>
+    <w:lsdException w:name="Colorful Grid Accent 4" w:uiPriority="73"/>
+    <w:lsdException w:name="Light Shading Accent 5" w:uiPriority="60"/>
+    <w:lsdException w:name="Light List Accent 5" w:uiPriority="61"/>
+    <w:lsdException w:name="Light Grid Accent 5" w:uiPriority="62"/>
+    <w:lsdException w:name="Medium Shading 1 Accent 5" w:uiPriority="63"/>
+    <w:lsdException w:name="Medium Shading 2 Accent 5" w:uiPriority="64"/>
+    <w:lsdException w:name="Medium List 1 Accent 5" w:uiPriority="65"/>
+    <w:lsdException w:name="Medium List 2 Accent 5" w:uiPriority="66"/>
+    <w:lsdException w:name="Medium Grid 1 Accent 5" w:uiPriority="67"/>
+    <w:lsdException w:name="Medium Grid 2 Accent 5" w:uiPriority="68"/>
+    <w:lsdException w:name="Medium Grid 3 Accent 5" w:uiPriority="69"/>
+    <w:lsdException w:name="Dark List Accent 5" w:uiPriority="70"/>
+    <w:lsdException w:name="Colorful Shading Accent 5" w:uiPriority="71"/>
+    <w:lsdException w:name="Colorful List Accent 5" w:uiPriority="72"/>
+    <w:lsdException w:name="Colorful Grid Accent 5" w:uiPriority="73"/>
+    <w:lsdException w:name="Light Shading Accent 6" w:uiPriority="60"/>
+    <w:lsdException w:name="Light List Accent 6" w:uiPriority="61"/>
+    <w:lsdException w:name="Light Grid Accent 6" w:uiPriority="62"/>
+    <w:lsdException w:name="Medium Shading 1 Accent 6" w:uiPriority="63"/>
+    <w:lsdException w:name="Medium Shading 2 Accent 6" w:uiPriority="64"/>
+    <w:lsdException w:name="Medium List 1 Accent 6" w:uiPriority="65"/>
+    <w:lsdException w:name="Medium List 2 Accent 6" w:uiPriority="66"/>
+    <w:lsdException w:name="Medium Grid 1 Accent 6" w:uiPriority="67"/>
+    <w:lsdException w:name="Medium Grid 2 Accent 6" w:uiPriority="68"/>
+    <w:lsdException w:name="Medium Grid 3 Accent 6" w:uiPriority="69"/>
+    <w:lsdException w:name="Dark List Accent 6" w:uiPriority="70"/>
+    <w:lsdException w:name="Colorful Shading Accent 6" w:uiPriority="71"/>
+    <w:lsdException w:name="Colorful List Accent 6" w:uiPriority="72"/>
+    <w:lsdException w:name="Colorful Grid Accent 6" w:uiPriority="73"/>
+    <w:lsdException w:name="Subtle Emphasis" w:uiPriority="19" w:qFormat="1"/>
+    <w:lsdException w:name="Intense Emphasis" w:uiPriority="21" w:qFormat="1"/>
+    <w:lsdException w:name="Subtle Reference" w:uiPriority="31" w:qFormat="1"/>
+    <w:lsdException w:name="Intense Reference" w:uiPriority="32" w:qFormat="1"/>
+    <w:lsdException w:name="Book Title" w:uiPriority="33" w:qFormat="1"/>
+    <w:lsdException w:name="Bibliography" w:semiHidden="1" w:uiPriority="37" w:unhideWhenUsed="1"/>
+    <w:lsdException w:name="TOC Heading" w:semiHidden="1" w:uiPriority="39" w:unhideWhenUsed="1" w:qFormat="1"/>
+    <w:lsdException w:name="Plain Table 1" w:uiPriority="41"/>
+    <w:lsdException w:name="Plain Table 2" w:uiPriority="42"/>
+    <w:lsdException w:name="Plain Table 3" w:uiPriority="43"/>
+    <w:lsdException w:name="Plain Table 4" w:uiPriority="44"/>
+    <w:lsdException w:name="Plain Table 5" w:uiPriority="45"/>
+    <w:lsdException w:name="Grid Table Light" w:uiPriority="40"/>
+    <w:lsdException w:name="Grid Table 1 Light" w:uiPriority="46"/>
+    <w:lsdException w:name="Grid Table 2" w:uiPriority="47"/>
+    <w:lsdException w:name="Grid Table 3" w:uiPriority="48"/>
+    <w:lsdException w:name="Grid Table 4" w:uiPriority="49"/>
+    <w:lsdException w:name="Grid Table 5 Dark" w:uiPriority="50"/>
+    <w:lsdException w:name="Grid Table 6 Colorful" w:uiPriority="51"/>
+    <w:lsdException w:name="Grid Table 7 Colorful" w:uiPriority="52"/>
+    <w:lsdException w:name="Grid Table 1 Light Accent 1" w:uiPriority="46"/>
+    <w:lsdException w:name="Grid Table 2 Accent 1" w:uiPriority="47"/>
+    <w:lsdException w:name="Grid Table 3 Accent 1" w:uiPriority="48"/>
+    <w:lsdException w:name="Grid Table 4 Accent 1" w:uiPriority="49"/>
+    <w:lsdException w:name="Grid Table 5 Dark Accent 1" w:uiPriority="50"/>
+    <w:lsdException w:name="Grid Table 6 Colorful Accent 1" w:uiPriority="51"/>
+    <w:lsdException w:name="Grid Table 7 Colorful Accent 1" w:uiPriority="52"/>
+    <w:lsdException w:name="Grid Table 1 Light Accent 2" w:uiPriority="46"/>
+    <w:lsdException w:name="Grid Table 2 Accent 2" w:uiPriority="47"/>
+    <w:lsdException w:name="Grid Table 3 Accent 2" w:uiPriority="48"/>
+    <w:lsdException w:name="Grid Table 4 Accent 2" w:uiPriority="49"/>
+    <w:lsdException w:name="Grid Table 5 Dark Accent 2" w:uiPriority="50"/>
+    <w:lsdException w:name="Grid Table 6 Colorful Accent 2" w:uiPriority="51"/>
+    <w:lsdException w:name="Grid Table 7 Colorful Accent 2" w:uiPriority="52"/>
+    <w:lsdException w:name="Grid Table 1 Light Accent 3" w:uiPriority="46"/>
+    <w:lsdException w:name="Grid Table 2 Accent 3" w:uiPriority="47"/>
+    <w:lsdException w:name="Grid Table 3 Accent 3" w:uiPriority="48"/>
+    <w:lsdException w:name="Grid Table 4 Accent 3" w:uiPriority="49"/>
+    <w:lsdException w:name="Grid Table 5 Dark Accent 3" w:uiPriority="50"/>
+    <w:lsdException w:name="Grid Table 6 Colorful Accent 3" w:uiPriority="51"/>
+    <w:lsdException w:name="Grid Table 7 Colorful Accent 3" w:uiPriority="52"/>
+    <w:lsdException w:name="Grid Table 1 Light Accent 4" w:uiPriority="46"/>
+    <w:lsdException w:name="Grid Table 2 Accent 4" w:uiPriority="47"/>
+    <w:lsdException w:name="Grid Table 3 Accent 4" w:uiPriority="48"/>
+    <w:lsdException w:name="Grid Table 4 Accent 4" w:uiPriority="49"/>
+    <w:lsdException w:name="Grid Table 5 Dark Accent 4" w:uiPriority="50"/>
+    <w:lsdException w:name="Grid Table 6 Colorful Accent 4" w:uiPriority="51"/>
+    <w:lsdException w:name="Grid Table 7 Colorful Accent 4" w:uiPriority="52"/>
+    <w:lsdException w:name="Grid Table 1 Light Accent 5" w:uiPriority="46"/>
+    <w:lsdException w:name="Grid Table 2 Accent 5" w:uiPriority="47"/>
+    <w:lsdException w:name="Grid Table 3 Accent 5" w:uiPriority="48"/>
+    <w:lsdException w:name="Grid Table 4 Accent 5" w:uiPriority="49"/>
+    <w:lsdException w:name="Grid Table 5 Dark Accent 5" w:uiPriority="50"/>
+    <w:lsdException w:name="Grid Table 6 Colorful Accent 5" w:uiPriority="51"/>
+    <w:lsdException w:name="Grid Table 7 Colorful Accent 5" w:uiPriority="52"/>
+    <w:lsdException w:name="Grid Table 1 Light Accent 6" w:uiPriority="46"/>
+    <w:lsdException w:name="Grid Table 2 Accent 6" w:uiPriority="47"/>
+    <w:lsdException w:name="Grid Table 3 Accent 6" w:uiPriority="48"/>
+    <w:lsdException w:name="Grid Table 4 Accent 6" w:uiPriority="49"/>
+    <w:lsdException w:name="Grid Table 5 Dark Accent 6" w:uiPriority="50"/>
+    <w:lsdException w:name="Grid Table 6 Colorful Accent 6" w:uiPriority="51"/>
+    <w:lsdException w:name="Grid Table 7 Colorful Accent 6" w:uiPriority="52"/>
+    <w:lsdException w:name="List Table 1 Light" w:uiPriority="46"/>
+    <w:lsdException w:name="List Table 2" w:uiPriority="47"/>
+    <w:lsdException w:name="List Table 3" w:uiPriority="48"/>
+    <w:lsdException w:name="List Table 4" w:uiPriority="49"/>
+    <w:lsdException w:name="List Table 5 Dark" w:uiPriority="50"/>
+    <w:lsdException w:name="List Table 6 Colorful" w:uiPriority="51"/>
+    <w:lsdException w:name="List Table 7 Colorful" w:uiPriority="52"/>
+    <w:lsdException w:name="List Table 1 Light Accent 1" w:uiPriority="46"/>
+    <w:lsdException w:name="List Table 2 Accent 1" w:uiPriority="47"/>
+    <w:lsdException w:name="List Table 3 Accent 1" w:uiPriority="48"/>
+    <w:lsdException w:name="List Table 4 Accent 1" w:uiPriority="49"/>
+    <w:lsdException w:name="List Table 5 Dark Accent 1" w:uiPriority="50"/>
+    <w:lsdException w:name="List Table 6 Colorful Accent 1" w:uiPriority="51"/>
+    <w:lsdException w:name="List Table 7 Colorful Accent 1" w:uiPriority="52"/>
+    <w:lsdException w:name="List Table 1 Light Accent 2" w:uiPriority="46"/>
+    <w:lsdException w:name="List Table 2 Accent 2" w:uiPriority="47"/>
+    <w:lsdException w:name="List Table 3 Accent 2" w:uiPriority="48"/>
+    <w:lsdException w:name="List Table 4 Accent 2" w:uiPriority="49"/>
+    <w:lsdException w:name="List Table 5 Dark Accent 2" w:uiPriority="50"/>
+    <w:lsdException w:name="List Table 6 Colorful Accent 2" w:uiPriority="51"/>
+    <w:lsdException w:name="List Table 7 Colorful Accent 2" w:uiPriority="52"/>
+    <w:lsdException w:name="List Table 1 Light Accent 3" w:uiPriority="46"/>
+    <w:lsdException w:name="List Table 2 Accent 3" w:uiPriority="47"/>
+    <w:lsdException w:name="List Table 3 Accent 3" w:uiPriority="48"/>
+    <w:lsdException w:name="List Table 4 Accent 3" w:uiPriority="49"/>
+    <w:lsdException w:name="List Table 5 Dark Accent 3" w:uiPriority="50"/>
+    <w:lsdException w:name="List Table 6 Colorful Accent 3" w:uiPriority="51"/>
+    <w:lsdException w:name="List Table 7 Colorful Accent 3" w:uiPriority="52"/>
+    <w:lsdException w:name="List Table 1 Light Accent 4" w:uiPriority="46"/>
+    <w:lsdException w:name="List Table 2 Accent 4" w:uiPriority="47"/>
+    <w:lsdException w:name="List Table 3 Accent 4" w:uiPriority="48"/>
+    <w:lsdException w:name="List Table 4 Accent 4" w:uiPriority="49"/>
+    <w:lsdException w:name="List Table 5 Dark Accent 4" w:uiPriority="50"/>
+    <w:lsdException w:name="List Table 6 Colorful Accent 4" w:uiPriority="51"/>
+    <w:lsdException w:name="List Table 7 Colorful Accent 4" w:uiPriority="52"/>
+    <w:lsdException w:name="List Table 1 Light Accent 5" w:uiPriority="46"/>
+    <w:lsdException w:name="List Table 2 Accent 5" w:uiPriority="47"/>
+    <w:lsdException w:name="List Table 3 Accent 5" w:uiPriority="48"/>
+    <w:lsdException w:name="List Table 4 Accent 5" w:uiPriority="49"/>
+    <w:lsdException w:name="List Table 5 Dark Accent 5" w:uiPriority="50"/>
+    <w:lsdException w:name="List Table 6 Colorful Accent 5" w:uiPriority="51"/>
+    <w:lsdException w:name="List Table 7 Colorful Accent 5" w:uiPriority="52"/>
+    <w:lsdException w:name="List Table 1 Light Accent 6" w:uiPriority="46"/>
+    <w:lsdException w:name="List Table 2 Accent 6" w:uiPriority="47"/>
+    <w:lsdException w:name="List Table 3 Accent 6" w:uiPriority="48"/>
+    <w:lsdException w:name="List Table 4 Accent 6" w:uiPriority="49"/>
+    <w:lsdException w:name="List Table 5 Dark Accent 6" w:uiPriority="50"/>
+    <w:lsdException w:name="List Table 6 Colorful Accent 6" w:uiPriority="51"/>
+    <w:lsdException w:name="List Table 7 Colorful Accent 6" w:uiPriority="52"/>
+  </w:latentStyles>
+  <w:style w:type="paragraph" w:default="1" w:styleId="Normal">
+    <w:name w:val="Normal"/>
+    <w:qFormat/>
+  </w:style>
+  <w:style w:type="character" w:default="1" w:styleId="DefaultParagraphFont">
+    <w:name w:val="Default Paragraph Font"/>
+    <w:uiPriority w:val="1"/>
+    <w:semiHidden/>
+    <w:unhideWhenUsed/>
+  </w:style>
+  <w:style w:type="table" w:default="1" w:styleId="TableNormal">
+    <w:name w:val="Normal Table"/>
+    <w:uiPriority w:val="99"/>
+    <w:semiHidden/>
+    <w:unhideWhenUsed/>
+    <w:tblPr>
+      <w:tblInd w:w="0" w:type="dxa"/>
+      <w:tblCellMar>
+        <w:top w:w="0" w:type="dxa"/>
+        <w:left w:w="108" w:type="dxa"/>
+        <w:bottom w:w="0" w:type="dxa"/>
+        <w:right w:w="108" w:type="dxa"/>
+      </w:tblCellMar>
+    </w:tblPr>
+  </w:style>
+  <w:style w:type="numbering" w:default="1" w:styleId="NoList">
+    <w:name w:val="No List"/>
+    <w:uiPriority w:val="99"/>
+    <w:semiHidden/>
+    <w:unhideWhenUsed/>
+  </w:style>
+  <w:style w:type="character" w:styleId="PlaceholderText">
+    <w:name w:val="Placeholder Text"/>
+    <w:basedOn w:val="DefaultParagraphFont"/>
+    <w:uiPriority w:val="99"/>
+    <w:semiHidden/>
+    <w:rsid w:val="00022C88"/>
+    <w:rPr>
+      <w:color w:val="808080"/>
+    </w:rPr>
+  </w:style>
+</w:styles>
+</file>
+
+<file path=word/glossary/webSettings.xml><?xml version="1.0" encoding="utf-8"?>
+<w:webSettings xmlns:mc="http://schemas.openxmlformats.org/markup-compatibility/2006" xmlns:r="http://schemas.openxmlformats.org/officeDocument/2006/relationships" xmlns:w="http://schemas.openxmlformats.org/wordprocessingml/2006/main" xmlns:w14="http://schemas.microsoft.com/office/word/2010/wordml" xmlns:w15="http://schemas.microsoft.com/office/word/2012/wordml" xmlns:w16se="http://schemas.microsoft.com/office/word/2015/wordml/symex" mc:Ignorable="w14 w15 w16se">
+  <w:optimizeForBrowser/>
+  <w:allowPNG/>
+</w:webSettings>
 </file>
 
 <file path=word/theme/theme1.xml><?xml version="1.0" encoding="utf-8"?>

</xml_diff>